<commit_message>
rough conclusion and abstract
</commit_message>
<xml_diff>
--- a/Multi-Agent Report.docx
+++ b/Multi-Agent Report.docx
@@ -27,10 +27,20 @@
         <w:t xml:space="preserve">system, which looks to evaluate the interplay between two agents who have opposing goals and have an effect on the environment.  Using the Madkit framework we developed a simulation that has one agent chasing a different agent throughout an interconnected graph.  </w:t>
       </w:r>
       <w:r>
+        <w:t xml:space="preserve">This is to represent someone trying to find someone else by going town to town to follow their path.  </w:t>
+      </w:r>
+      <w:r>
         <w:t xml:space="preserve">Each node of the </w:t>
       </w:r>
-      <w:bookmarkStart w:id="0" w:name="_GoBack"/>
-      <w:bookmarkEnd w:id="0"/>
+      <w:r>
+        <w:t xml:space="preserve">graph contains a separate AI which represent a population in a location.  This agent will be informed of the movements of the other agents.  </w:t>
+      </w:r>
+      <w:r>
+        <w:t>The chaser agent will interrogate the agent at each node as to the next location of the runner.  The agent at each node doesn’t always want to cooperate with the chaser agent.</w:t>
+      </w:r>
+      <w:r>
+        <w:t xml:space="preserve">  </w:t>
+      </w:r>
     </w:p>
     <w:p>
       <w:pPr>
@@ -143,12 +153,9 @@
     <w:p/>
     <w:p>
       <w:r>
+        <w:lastRenderedPageBreak/>
         <w:tab/>
-        <w:t xml:space="preserve">The chasing AI will poll each location it visits akin to IBM’s Jeopardy competitor.  Watson’s end result is an AI that will answer if its leading solution passes a confidence interval.  The important factors to this project is how Watson determines its confidence interval.  Researchers determined that for a </w:t>
-      </w:r>
-      <w:r>
-        <w:lastRenderedPageBreak/>
-        <w:t xml:space="preserve">quiz game like Jeopardy there was a correlation between how precise each answer was against how many questions were attempted.  From this conclusion they developed a method which checks the information it knows with supporting evidence.  Initially the system will deduct a number hypothetical solutions to the question.  From there depending on the supporting evidence for each solution the system will rank the solutions and if the leading solution surpasses the others by a confidence interval.  To develop the confidence interval IBM used machine-learning by applying a series of training questions with known answers. </w:t>
+        <w:t xml:space="preserve">The chasing AI will poll each location it visits akin to IBM’s Jeopardy competitor.  Watson’s end result is an AI that will answer if its leading solution passes a confidence interval.  The important factors to this project is how Watson determines its confidence interval.  Researchers determined that for a quiz game like Jeopardy there was a correlation between how precise each answer was against how many questions were attempted.  From this conclusion they developed a method which checks the information it knows with supporting evidence.  Initially the system will deduct a number hypothetical solutions to the question.  From there depending on the supporting evidence for each solution the system will rank the solutions and if the leading solution surpasses the others by a confidence interval.  To develop the confidence interval IBM used machine-learning by applying a series of training questions with known answers. </w:t>
       </w:r>
     </w:p>
     <w:p/>
@@ -295,7 +302,11 @@
         <w:t xml:space="preserve">The runner will randomly select a new route to take once entering the town.  After a set period of time the runner will progress to a new city after alerting residents of the current </w:t>
       </w:r>
       <w:r>
-        <w:t xml:space="preserve">city of their new destination.  Having the runner rush from city to city in this fashion allows unpredictable patterns to develop that will force the chaser to only catch up by following the trail of the runner.  The only choice the runner will not make is returning to a previous city as this could lead to very short simulations.  </w:t>
+        <w:t xml:space="preserve">city of their new destination.  Having the runner rush from city to city in this fashion allows unpredictable patterns to develop that will force </w:t>
+      </w:r>
+      <w:r>
+        <w:lastRenderedPageBreak/>
+        <w:t xml:space="preserve">the chaser to only catch up by following the trail of the runner.  The only choice the runner will not make is returning to a previous city as this could lead to very short simulations.  </w:t>
       </w:r>
     </w:p>
     <w:p>
@@ -303,7 +314,6 @@
         <w:pStyle w:val="Heading2"/>
       </w:pPr>
       <w:r>
-        <w:lastRenderedPageBreak/>
         <w:t>Complex Agents</w:t>
       </w:r>
     </w:p>
@@ -403,24 +413,14 @@
       <w:r>
         <w:t xml:space="preserve">Table </w:t>
       </w:r>
-      <w:r>
-        <w:fldChar w:fldCharType="begin"/>
-      </w:r>
-      <w:r>
-        <w:instrText xml:space="preserve"> SEQ Table \* ARABIC </w:instrText>
-      </w:r>
-      <w:r>
-        <w:fldChar w:fldCharType="separate"/>
-      </w:r>
-      <w:r>
-        <w:rPr>
-          <w:noProof/>
-        </w:rPr>
-        <w:t>1</w:t>
-      </w:r>
-      <w:r>
-        <w:fldChar w:fldCharType="end"/>
-      </w:r>
+      <w:fldSimple w:instr=" SEQ Table \* ARABIC ">
+        <w:r>
+          <w:rPr>
+            <w:noProof/>
+          </w:rPr>
+          <w:t>1</w:t>
+        </w:r>
+      </w:fldSimple>
       <w:r>
         <w:t xml:space="preserve"> Simulation Map Cities</w:t>
       </w:r>
@@ -837,24 +837,14 @@
       <w:r>
         <w:t xml:space="preserve">Figure </w:t>
       </w:r>
-      <w:r>
-        <w:fldChar w:fldCharType="begin"/>
-      </w:r>
-      <w:r>
-        <w:instrText xml:space="preserve"> SEQ Figure \* ARABIC </w:instrText>
-      </w:r>
-      <w:r>
-        <w:fldChar w:fldCharType="separate"/>
-      </w:r>
-      <w:r>
-        <w:rPr>
-          <w:noProof/>
-        </w:rPr>
-        <w:t>1</w:t>
-      </w:r>
-      <w:r>
-        <w:fldChar w:fldCharType="end"/>
-      </w:r>
+      <w:fldSimple w:instr=" SEQ Figure \* ARABIC ">
+        <w:r>
+          <w:rPr>
+            <w:noProof/>
+          </w:rPr>
+          <w:t>1</w:t>
+        </w:r>
+      </w:fldSimple>
       <w:r>
         <w:t xml:space="preserve"> Simulation map</w:t>
       </w:r>
@@ -923,24 +913,14 @@
       <w:r>
         <w:t xml:space="preserve">Figure </w:t>
       </w:r>
-      <w:r>
-        <w:fldChar w:fldCharType="begin"/>
-      </w:r>
-      <w:r>
-        <w:instrText xml:space="preserve"> SEQ Figure \* ARABIC </w:instrText>
-      </w:r>
-      <w:r>
-        <w:fldChar w:fldCharType="separate"/>
-      </w:r>
-      <w:r>
-        <w:rPr>
-          <w:noProof/>
-        </w:rPr>
-        <w:t>2</w:t>
-      </w:r>
-      <w:r>
-        <w:fldChar w:fldCharType="end"/>
-      </w:r>
+      <w:fldSimple w:instr=" SEQ Figure \* ARABIC ">
+        <w:r>
+          <w:rPr>
+            <w:noProof/>
+          </w:rPr>
+          <w:t>2</w:t>
+        </w:r>
+      </w:fldSimple>
       <w:r>
         <w:t xml:space="preserve"> Example Program Output</w:t>
       </w:r>
@@ -978,24 +958,14 @@
       <w:r>
         <w:t xml:space="preserve">Table </w:t>
       </w:r>
-      <w:r>
-        <w:fldChar w:fldCharType="begin"/>
-      </w:r>
-      <w:r>
-        <w:instrText xml:space="preserve"> SEQ Table \* ARABIC </w:instrText>
-      </w:r>
-      <w:r>
-        <w:fldChar w:fldCharType="separate"/>
-      </w:r>
-      <w:r>
-        <w:rPr>
-          <w:noProof/>
-        </w:rPr>
-        <w:t>2</w:t>
-      </w:r>
-      <w:r>
-        <w:fldChar w:fldCharType="end"/>
-      </w:r>
+      <w:fldSimple w:instr=" SEQ Table \* ARABIC ">
+        <w:r>
+          <w:rPr>
+            <w:noProof/>
+          </w:rPr>
+          <w:t>2</w:t>
+        </w:r>
+      </w:fldSimple>
       <w:r>
         <w:t xml:space="preserve"> Raw Data Response</w:t>
       </w:r>
@@ -2221,24 +2191,14 @@
       <w:r>
         <w:t xml:space="preserve">Figure </w:t>
       </w:r>
-      <w:r>
-        <w:fldChar w:fldCharType="begin"/>
-      </w:r>
-      <w:r>
-        <w:instrText xml:space="preserve"> SEQ Figure \* ARABIC </w:instrText>
-      </w:r>
-      <w:r>
-        <w:fldChar w:fldCharType="separate"/>
-      </w:r>
-      <w:r>
-        <w:rPr>
-          <w:noProof/>
-        </w:rPr>
-        <w:t>3</w:t>
-      </w:r>
-      <w:r>
-        <w:fldChar w:fldCharType="end"/>
-      </w:r>
+      <w:fldSimple w:instr=" SEQ Figure \* ARABIC ">
+        <w:r>
+          <w:rPr>
+            <w:noProof/>
+          </w:rPr>
+          <w:t>3</w:t>
+        </w:r>
+      </w:fldSimple>
       <w:r>
         <w:t xml:space="preserve"> Moves </w:t>
       </w:r>
@@ -2278,24 +2238,14 @@
       <w:r>
         <w:t xml:space="preserve">Figure </w:t>
       </w:r>
-      <w:r>
-        <w:fldChar w:fldCharType="begin"/>
-      </w:r>
-      <w:r>
-        <w:instrText xml:space="preserve"> SEQ Figure \* ARABIC </w:instrText>
-      </w:r>
-      <w:r>
-        <w:fldChar w:fldCharType="separate"/>
-      </w:r>
-      <w:r>
-        <w:rPr>
-          <w:noProof/>
-        </w:rPr>
-        <w:t>4</w:t>
-      </w:r>
-      <w:r>
-        <w:fldChar w:fldCharType="end"/>
-      </w:r>
+      <w:fldSimple w:instr=" SEQ Figure \* ARABIC ">
+        <w:r>
+          <w:rPr>
+            <w:noProof/>
+          </w:rPr>
+          <w:t>4</w:t>
+        </w:r>
+      </w:fldSimple>
       <w:r>
         <w:t xml:space="preserve"> Polling Response</w:t>
       </w:r>
@@ -2348,24 +2298,14 @@
       <w:r>
         <w:t xml:space="preserve">Figure </w:t>
       </w:r>
-      <w:r>
-        <w:fldChar w:fldCharType="begin"/>
-      </w:r>
-      <w:r>
-        <w:instrText xml:space="preserve"> SEQ Figure \* ARABIC </w:instrText>
-      </w:r>
-      <w:r>
-        <w:fldChar w:fldCharType="separate"/>
-      </w:r>
-      <w:r>
-        <w:rPr>
-          <w:noProof/>
-        </w:rPr>
-        <w:t>5</w:t>
-      </w:r>
-      <w:r>
-        <w:fldChar w:fldCharType="end"/>
-      </w:r>
+      <w:fldSimple w:instr=" SEQ Figure \* ARABIC ">
+        <w:r>
+          <w:rPr>
+            <w:noProof/>
+          </w:rPr>
+          <w:t>5</w:t>
+        </w:r>
+      </w:fldSimple>
       <w:r>
         <w:t xml:space="preserve"> Average Poll Response</w:t>
       </w:r>
@@ -2397,6 +2337,14 @@
       <w:r>
         <w:t xml:space="preserve">ore refinement and testing.  </w:t>
       </w:r>
+      <w:r>
+        <w:t xml:space="preserve">We find that this project is an excellent starting point that leads into very interesting </w:t>
+      </w:r>
+      <w:r>
+        <w:t>interplay between contrasting agents.  This system could also be integrated into other projects to provide another layer of mechanics.  In particular we see a more refined version of this system being integrated into video games with great effect.</w:t>
+      </w:r>
+      <w:bookmarkStart w:id="0" w:name="_GoBack"/>
+      <w:bookmarkEnd w:id="0"/>
     </w:p>
     <w:sectPr>
       <w:pgSz w:w="12240" w:h="15840"/>
@@ -2848,6 +2796,7 @@
   <w:style w:type="character" w:default="1" w:styleId="DefaultParagraphFont">
     <w:name w:val="Default Paragraph Font"/>
     <w:uiPriority w:val="1"/>
+    <w:semiHidden/>
     <w:unhideWhenUsed/>
   </w:style>
   <w:style w:type="table" w:default="1" w:styleId="TableNormal">
@@ -3386,11 +3335,11 @@
           <c:showBubbleSize val="0"/>
         </c:dLbls>
         <c:smooth val="0"/>
-        <c:axId val="392761104"/>
-        <c:axId val="392762280"/>
+        <c:axId val="251659888"/>
+        <c:axId val="251658712"/>
       </c:lineChart>
       <c:catAx>
-        <c:axId val="392761104"/>
+        <c:axId val="251659888"/>
         <c:scaling>
           <c:orientation val="minMax"/>
         </c:scaling>
@@ -3432,7 +3381,7 @@
             <a:endParaRPr lang="en-US"/>
           </a:p>
         </c:txPr>
-        <c:crossAx val="392762280"/>
+        <c:crossAx val="251658712"/>
         <c:crosses val="autoZero"/>
         <c:auto val="1"/>
         <c:lblAlgn val="ctr"/>
@@ -3440,7 +3389,7 @@
         <c:noMultiLvlLbl val="0"/>
       </c:catAx>
       <c:valAx>
-        <c:axId val="392762280"/>
+        <c:axId val="251658712"/>
         <c:scaling>
           <c:orientation val="minMax"/>
         </c:scaling>
@@ -3491,7 +3440,7 @@
             <a:endParaRPr lang="en-US"/>
           </a:p>
         </c:txPr>
-        <c:crossAx val="392761104"/>
+        <c:crossAx val="251659888"/>
         <c:crosses val="autoZero"/>
         <c:crossBetween val="between"/>
       </c:valAx>
@@ -3783,11 +3732,11 @@
         </c:dLbls>
         <c:gapWidth val="219"/>
         <c:overlap val="-27"/>
-        <c:axId val="392759928"/>
-        <c:axId val="392760320"/>
+        <c:axId val="251660280"/>
+        <c:axId val="245544744"/>
       </c:barChart>
       <c:catAx>
-        <c:axId val="392759928"/>
+        <c:axId val="251660280"/>
         <c:scaling>
           <c:orientation val="minMax"/>
         </c:scaling>
@@ -3829,7 +3778,7 @@
             <a:endParaRPr lang="en-US"/>
           </a:p>
         </c:txPr>
-        <c:crossAx val="392760320"/>
+        <c:crossAx val="245544744"/>
         <c:crosses val="autoZero"/>
         <c:auto val="1"/>
         <c:lblAlgn val="ctr"/>
@@ -3837,7 +3786,7 @@
         <c:noMultiLvlLbl val="0"/>
       </c:catAx>
       <c:valAx>
-        <c:axId val="392760320"/>
+        <c:axId val="245544744"/>
         <c:scaling>
           <c:orientation val="minMax"/>
         </c:scaling>
@@ -3943,7 +3892,7 @@
             <a:endParaRPr lang="en-US"/>
           </a:p>
         </c:txPr>
-        <c:crossAx val="392759928"/>
+        <c:crossAx val="251660280"/>
         <c:crosses val="autoZero"/>
         <c:crossBetween val="between"/>
       </c:valAx>
@@ -6312,7 +6261,7 @@
 </file>
 
 <file path=customXml/itemProps1.xml><?xml version="1.0" encoding="utf-8"?>
-<ds:datastoreItem xmlns:ds="http://schemas.openxmlformats.org/officeDocument/2006/customXml" ds:itemID="{77BD818C-2BEE-43C2-9B17-DE3397BEFB90}">
+<ds:datastoreItem xmlns:ds="http://schemas.openxmlformats.org/officeDocument/2006/customXml" ds:itemID="{B674045B-04B8-4022-87DD-98C3F421CFD7}">
   <ds:schemaRefs>
     <ds:schemaRef ds:uri="http://schemas.openxmlformats.org/officeDocument/2006/bibliography"/>
   </ds:schemaRefs>

</xml_diff>